<commit_message>
Redux and React Router
</commit_message>
<xml_diff>
--- a/Docs/Demo/Module4-Router/React Router4.docx
+++ b/Docs/Demo/Module4-Router/React Router4.docx
@@ -23,6 +23,12 @@
           <w:lang w:val="et-EE"/>
         </w:rPr>
       </w:pPr>
+      <w:r>
+        <w:rPr>
+          <w:lang w:val="et-EE"/>
+        </w:rPr>
+        <w:t>See resources</w:t>
+      </w:r>
     </w:p>
     <w:p>
       <w:pPr>
@@ -115,7 +121,13 @@
         <w:rPr>
           <w:lang w:val="et-EE"/>
         </w:rPr>
-        <w:t>Create Link objects to point to relative urls</w:t>
+        <w:t>Create Link objects to point to urls</w:t>
+      </w:r>
+      <w:r>
+        <w:rPr>
+          <w:lang w:val="et-EE"/>
+        </w:rPr>
+        <w:t xml:space="preserve"> (relative to root /)</w:t>
       </w:r>
     </w:p>
     <w:p>
@@ -138,6 +150,173 @@
     </w:p>
     <w:p>
       <w:pPr>
+        <w:ind w:left="360"/>
+        <w:rPr>
+          <w:lang w:val="et-EE"/>
+        </w:rPr>
+      </w:pPr>
+      <w:r>
+        <w:rPr>
+          <w:b/>
+          <w:lang w:val="et-EE"/>
+        </w:rPr>
+        <w:t>TC:</w:t>
+      </w:r>
+      <w:r>
+        <w:rPr>
+          <w:b/>
+          <w:lang w:val="et-EE"/>
+        </w:rPr>
+        <w:t xml:space="preserve"> render new pages</w:t>
+      </w:r>
+      <w:r>
+        <w:rPr>
+          <w:b/>
+          <w:lang w:val="et-EE"/>
+        </w:rPr>
+        <w:br/>
+      </w:r>
+      <w:r>
+        <w:rPr>
+          <w:lang w:val="et-EE"/>
+        </w:rPr>
+        <w:t>1.</w:t>
+      </w:r>
+      <w:r>
+        <w:rPr>
+          <w:lang w:val="et-EE"/>
+        </w:rPr>
+        <w:t>1)</w:t>
+      </w:r>
+      <w:r>
+        <w:rPr>
+          <w:lang w:val="et-EE"/>
+        </w:rPr>
+        <w:t>Path in browser localhost:3000/products</w:t>
+      </w:r>
+      <w:r>
+        <w:rPr>
+          <w:lang w:val="et-EE"/>
+        </w:rPr>
+        <w:t xml:space="preserve"> </w:t>
+      </w:r>
+      <w:r>
+        <w:rPr>
+          <w:lang w:val="et-EE"/>
+        </w:rPr>
+        <w:br/>
+      </w:r>
+      <w:r>
+        <w:rPr>
+          <w:b/>
+          <w:lang w:val="et-EE"/>
+        </w:rPr>
+        <w:t>1.</w:t>
+      </w:r>
+      <w:r>
+        <w:rPr>
+          <w:lang w:val="et-EE"/>
+        </w:rPr>
+        <w:t>2) Usage of Links (</w:t>
+      </w:r>
+      <w:r>
+        <w:rPr>
+          <w:lang w:val="et-EE"/>
+        </w:rPr>
+        <w:t xml:space="preserve">click </w:t>
+      </w:r>
+      <w:r>
+        <w:rPr>
+          <w:lang w:val="et-EE"/>
+        </w:rPr>
+        <w:t>replace urls</w:t>
+      </w:r>
+      <w:r>
+        <w:rPr>
+          <w:lang w:val="et-EE"/>
+        </w:rPr>
+        <w:t xml:space="preserve"> in browser</w:t>
+      </w:r>
+      <w:r>
+        <w:rPr>
+          <w:lang w:val="et-EE"/>
+        </w:rPr>
+        <w:t>)</w:t>
+      </w:r>
+      <w:r>
+        <w:rPr>
+          <w:lang w:val="et-EE"/>
+        </w:rPr>
+        <w:t xml:space="preserve"> </w:t>
+      </w:r>
+      <w:r>
+        <w:rPr>
+          <w:lang w:val="et-EE"/>
+        </w:rPr>
+        <w:br/>
+      </w:r>
+      <w:r>
+        <w:rPr>
+          <w:lang w:val="et-EE"/>
+        </w:rPr>
+        <w:t>1.</w:t>
+      </w:r>
+      <w:r>
+        <w:rPr>
+          <w:lang w:val="et-EE"/>
+        </w:rPr>
+        <w:t>3</w:t>
+      </w:r>
+      <w:r>
+        <w:rPr>
+          <w:lang w:val="et-EE"/>
+        </w:rPr>
+        <w:t>) verify url pattern matching:</w:t>
+      </w:r>
+    </w:p>
+    <w:p>
+      <w:pPr>
+        <w:ind w:left="1080"/>
+        <w:rPr>
+          <w:lang w:val="et-EE"/>
+        </w:rPr>
+      </w:pPr>
+      <w:r>
+        <w:rPr>
+          <w:lang w:val="et-EE"/>
+        </w:rPr>
+        <w:t>products/edit</w:t>
+      </w:r>
+      <w:r>
+        <w:rPr>
+          <w:lang w:val="et-EE"/>
+        </w:rPr>
+        <w:br/>
+        <w:t>products/create</w:t>
+      </w:r>
+      <w:r>
+        <w:rPr>
+          <w:lang w:val="et-EE"/>
+        </w:rPr>
+        <w:br/>
+        <w:t>products/</w:t>
+      </w:r>
+      <w:r>
+        <w:rPr>
+          <w:lang w:val="et-EE"/>
+        </w:rPr>
+        <w:t>whatever -&gt; Products</w:t>
+      </w:r>
+    </w:p>
+    <w:p>
+      <w:pPr>
+        <w:rPr>
+          <w:lang w:val="et-EE"/>
+        </w:rPr>
+      </w:pPr>
+    </w:p>
+    <w:p>
+      <w:pPr>
         <w:rPr>
           <w:lang w:val="et-EE"/>
         </w:rPr>
@@ -177,44 +356,228 @@
         </w:rPr>
         <w:br/>
       </w:r>
-      <w:r>
-        <w:rPr>
-          <w:lang w:val="et-EE"/>
-        </w:rPr>
-        <w:t>Same as Basic urls to be matched exactly</w:t>
-      </w:r>
-      <w:r>
-        <w:rPr>
-          <w:lang w:val="et-EE"/>
-        </w:rPr>
-        <w:t xml:space="preserve"> has be to defined with exact attribute.</w:t>
-      </w:r>
-      <w:r>
-        <w:rPr>
-          <w:lang w:val="et-EE"/>
-        </w:rPr>
-        <w:br/>
-        <w:t>They have to be placed at the end of all the list of nested paths.</w:t>
-      </w:r>
-    </w:p>
-    <w:p>
-      <w:pPr>
-        <w:rPr>
-          <w:lang w:val="et-EE"/>
-        </w:rPr>
-      </w:pPr>
-    </w:p>
-    <w:p>
-      <w:pPr>
-        <w:rPr>
-          <w:lang w:val="et-EE"/>
-        </w:rPr>
-      </w:pPr>
-      <w:r>
-        <w:rPr>
-          <w:b/>
-          <w:lang w:val="et-EE"/>
-        </w:rPr>
+    </w:p>
+    <w:p>
+      <w:pPr>
+        <w:ind w:firstLine="720"/>
+        <w:rPr>
+          <w:b/>
+          <w:lang w:val="et-EE"/>
+        </w:rPr>
+      </w:pPr>
+      <w:r>
+        <w:rPr>
+          <w:b/>
+          <w:lang w:val="et-EE"/>
+        </w:rPr>
+        <w:t xml:space="preserve">Problem </w:t>
+      </w:r>
+      <w:r>
+        <w:rPr>
+          <w:b/>
+          <w:lang w:val="et-EE"/>
+        </w:rPr>
+        <w:t xml:space="preserve"> </w:t>
+      </w:r>
+      <w:r>
+        <w:rPr>
+          <w:b/>
+          <w:lang w:val="et-EE"/>
+        </w:rPr>
+        <w:t>(1.3</w:t>
+      </w:r>
+      <w:r>
+        <w:rPr>
+          <w:b/>
+          <w:lang w:val="et-EE"/>
+        </w:rPr>
+        <w:t>)</w:t>
+      </w:r>
+    </w:p>
+    <w:p>
+      <w:pPr>
+        <w:ind w:left="720"/>
+        <w:rPr>
+          <w:lang w:val="et-EE"/>
+        </w:rPr>
+      </w:pPr>
+      <w:r>
+        <w:rPr>
+          <w:lang w:val="et-EE"/>
+        </w:rPr>
+        <w:t>Usually our links looks something like {entity/action}:</w:t>
+      </w:r>
+    </w:p>
+    <w:p>
+      <w:pPr>
+        <w:ind w:left="1440"/>
+        <w:rPr>
+          <w:lang w:val="et-EE"/>
+        </w:rPr>
+      </w:pPr>
+      <w:r>
+        <w:rPr>
+          <w:lang w:val="et-EE"/>
+        </w:rPr>
+        <w:t>products/create</w:t>
+      </w:r>
+      <w:r>
+        <w:rPr>
+          <w:lang w:val="et-EE"/>
+        </w:rPr>
+        <w:br/>
+        <w:t>products/edit</w:t>
+      </w:r>
+    </w:p>
+    <w:p>
+      <w:pPr>
+        <w:ind w:left="720"/>
+        <w:rPr>
+          <w:b/>
+          <w:lang w:val="et-EE"/>
+        </w:rPr>
+      </w:pPr>
+      <w:r>
+        <w:rPr>
+          <w:b/>
+          <w:lang w:val="et-EE"/>
+        </w:rPr>
+        <w:br/>
+      </w:r>
+      <w:r>
+        <w:rPr>
+          <w:b/>
+          <w:lang w:val="et-EE"/>
+        </w:rPr>
+        <w:t>Solution</w:t>
+      </w:r>
+      <w:r>
+        <w:rPr>
+          <w:b/>
+          <w:lang w:val="et-EE"/>
+        </w:rPr>
+        <w:t xml:space="preserve"> (nested path)</w:t>
+      </w:r>
+      <w:r>
+        <w:rPr>
+          <w:b/>
+          <w:lang w:val="et-EE"/>
+        </w:rPr>
+        <w:t>:</w:t>
+      </w:r>
+    </w:p>
+    <w:p>
+      <w:pPr>
+        <w:ind w:left="720"/>
+        <w:rPr>
+          <w:lang w:val="et-EE"/>
+        </w:rPr>
+      </w:pPr>
+      <w:r>
+        <w:rPr>
+          <w:lang w:val="et-EE"/>
+        </w:rPr>
+        <w:t xml:space="preserve">Define some </w:t>
+      </w:r>
+      <w:r>
+        <w:rPr>
+          <w:lang w:val="et-EE"/>
+        </w:rPr>
+        <w:t>fully matching url on top of Switch component.</w:t>
+      </w:r>
+      <w:r>
+        <w:rPr>
+          <w:lang w:val="et-EE"/>
+        </w:rPr>
+        <w:t xml:space="preserve"> </w:t>
+      </w:r>
+      <w:r>
+        <w:rPr>
+          <w:lang w:val="et-EE"/>
+        </w:rPr>
+        <w:br/>
+        <w:t>product/create will be matched (found) before products (default for all missing paths)</w:t>
+      </w:r>
+    </w:p>
+    <w:p>
+      <w:pPr>
+        <w:ind w:left="720"/>
+        <w:rPr>
+          <w:lang w:val="et-EE"/>
+        </w:rPr>
+      </w:pPr>
+      <w:r>
+        <w:rPr>
+          <w:lang w:val="et-EE"/>
+        </w:rPr>
+        <w:br/>
+      </w:r>
+      <w:r>
+        <w:rPr>
+          <w:lang w:val="et-EE"/>
+        </w:rPr>
+        <w:t>TC:</w:t>
+      </w:r>
+      <w:r>
+        <w:rPr>
+          <w:lang w:val="et-EE"/>
+        </w:rPr>
+        <w:br/>
+      </w:r>
+      <w:r>
+        <w:rPr>
+          <w:lang w:val="et-EE"/>
+        </w:rPr>
+        <w:t>2.1) Verify from broswer url</w:t>
+      </w:r>
+      <w:r>
+        <w:rPr>
+          <w:lang w:val="et-EE"/>
+        </w:rPr>
+        <w:br/>
+        <w:t>2.2) Verify throuogh links</w:t>
+      </w:r>
+      <w:r>
+        <w:rPr>
+          <w:lang w:val="et-EE"/>
+        </w:rPr>
+        <w:br/>
+        <w:t>2.3) Verify Default matching</w:t>
+      </w:r>
+    </w:p>
+    <w:p>
+      <w:pPr>
+        <w:rPr>
+          <w:lang w:val="et-EE"/>
+        </w:rPr>
+      </w:pPr>
+    </w:p>
+    <w:p>
+      <w:pPr>
+        <w:rPr>
+          <w:lang w:val="et-EE"/>
+        </w:rPr>
+      </w:pPr>
+    </w:p>
+    <w:p>
+      <w:pPr>
+        <w:rPr>
+          <w:lang w:val="et-EE"/>
+        </w:rPr>
+      </w:pPr>
+    </w:p>
+    <w:p>
+      <w:pPr>
+        <w:rPr>
+          <w:lang w:val="et-EE"/>
+        </w:rPr>
+      </w:pPr>
+      <w:r>
+        <w:rPr>
+          <w:b/>
+          <w:lang w:val="et-EE"/>
+        </w:rPr>
+        <w:lastRenderedPageBreak/>
         <w:t>D03</w:t>
       </w:r>
       <w:r>
@@ -238,114 +601,83 @@
         </w:rPr>
         <w:br/>
       </w:r>
-      <w:r>
-        <w:rPr>
-          <w:lang w:val="et-EE"/>
-        </w:rPr>
-        <w:t>Accessible through the match object passed to props of destination component.</w:t>
-      </w:r>
-      <w:r>
-        <w:rPr>
-          <w:lang w:val="et-EE"/>
-        </w:rPr>
-        <w:br/>
-        <w:t>See match parameter for additional data passed</w:t>
-      </w:r>
-    </w:p>
-    <w:p>
-      <w:pPr>
-        <w:rPr>
-          <w:lang w:val="et-EE"/>
-        </w:rPr>
-      </w:pPr>
-    </w:p>
-    <w:p>
-      <w:pPr>
-        <w:rPr>
-          <w:lang w:val="et-EE"/>
-        </w:rPr>
-      </w:pPr>
-      <w:r>
-        <w:rPr>
-          <w:b/>
-          <w:lang w:val="et-EE"/>
-        </w:rPr>
-        <w:t>D04</w:t>
-      </w:r>
-      <w:r>
-        <w:rPr>
-          <w:b/>
-          <w:lang w:val="et-EE"/>
-        </w:rPr>
-        <w:t>Nested routing</w:t>
-      </w:r>
-      <w:r>
-        <w:rPr>
-          <w:b/>
-          <w:lang w:val="et-EE"/>
-        </w:rPr>
-        <w:t xml:space="preserve"> in route components (categories.jsx, products.jsx):</w:t>
-      </w:r>
-      <w:r>
-        <w:rPr>
-          <w:b/>
-          <w:lang w:val="et-EE"/>
-        </w:rPr>
-        <w:br/>
-      </w:r>
-      <w:r>
-        <w:rPr>
-          <w:lang w:val="et-EE"/>
-        </w:rPr>
-        <w:t>Nesting links</w:t>
-      </w:r>
-      <w:r>
-        <w:rPr>
-          <w:lang w:val="et-EE"/>
-        </w:rPr>
-        <w:br/>
-      </w:r>
-    </w:p>
-    <w:p>
-      <w:pPr>
-        <w:rPr>
-          <w:b/>
-          <w:lang w:val="et-EE"/>
-        </w:rPr>
-      </w:pPr>
-      <w:r>
-        <w:rPr>
-          <w:b/>
-          <w:lang w:val="et-EE"/>
-        </w:rPr>
-        <w:t>D0</w:t>
-      </w:r>
-      <w:r>
-        <w:rPr>
-          <w:b/>
-          <w:lang w:val="et-EE"/>
-        </w:rPr>
-        <w:t>5RouteProps</w:t>
-      </w:r>
-      <w:r>
-        <w:rPr>
-          <w:b/>
-          <w:lang w:val="et-EE"/>
-        </w:rPr>
-        <w:t>:</w:t>
-      </w:r>
-      <w:r>
-        <w:rPr>
-          <w:b/>
-          <w:lang w:val="et-EE"/>
-        </w:rPr>
-        <w:br/>
-      </w:r>
-      <w:r>
-        <w:rPr>
-          <w:lang w:val="et-EE"/>
-        </w:rPr>
-        <w:t>Demo for Route.render</w:t>
+    </w:p>
+    <w:p>
+      <w:pPr>
+        <w:ind w:left="720"/>
+        <w:rPr>
+          <w:lang w:val="et-EE"/>
+        </w:rPr>
+      </w:pPr>
+      <w:r>
+        <w:rPr>
+          <w:b/>
+          <w:lang w:val="et-EE"/>
+        </w:rPr>
+        <w:t>Problem:</w:t>
+      </w:r>
+      <w:r>
+        <w:rPr>
+          <w:b/>
+          <w:lang w:val="et-EE"/>
+        </w:rPr>
+        <w:br/>
+      </w:r>
+      <w:r>
+        <w:rPr>
+          <w:lang w:val="et-EE"/>
+        </w:rPr>
+        <w:t>Sometimes we need to pass in url path some parameters.</w:t>
+      </w:r>
+      <w:r>
+        <w:rPr>
+          <w:lang w:val="et-EE"/>
+        </w:rPr>
+        <w:br/>
+        <w:t>Example (product/details/455)</w:t>
+      </w:r>
+      <w:r>
+        <w:rPr>
+          <w:lang w:val="et-EE"/>
+        </w:rPr>
+        <w:br/>
+      </w:r>
+    </w:p>
+    <w:p>
+      <w:pPr>
+        <w:ind w:left="720"/>
+        <w:rPr>
+          <w:b/>
+          <w:lang w:val="et-EE"/>
+        </w:rPr>
+      </w:pPr>
+      <w:r>
+        <w:rPr>
+          <w:b/>
+          <w:lang w:val="et-EE"/>
+        </w:rPr>
+        <w:t>Solution:</w:t>
+      </w:r>
+      <w:r>
+        <w:rPr>
+          <w:lang w:val="et-EE"/>
+        </w:rPr>
+        <w:br/>
+        <w:t>In link: path/:paramName</w:t>
+      </w:r>
+      <w:r>
+        <w:rPr>
+          <w:lang w:val="et-EE"/>
+        </w:rPr>
+        <w:br/>
+        <w:t xml:space="preserve">In destination Component </w:t>
+      </w:r>
+      <w:r>
+        <w:rPr>
+          <w:b/>
+          <w:lang w:val="et-EE"/>
+        </w:rPr>
+        <w:t>props</w:t>
       </w:r>
       <w:r>
         <w:rPr>
@@ -355,96 +687,362 @@
       </w:r>
       <w:r>
         <w:rPr>
-          <w:lang w:val="et-EE"/>
-        </w:rPr>
-        <w:br/>
-      </w:r>
-    </w:p>
-    <w:p>
-      <w:pPr>
-        <w:rPr>
-          <w:lang w:val="et-EE"/>
-        </w:rPr>
-      </w:pPr>
-      <w:r>
-        <w:rPr>
-          <w:b/>
-          <w:lang w:val="et-EE"/>
-        </w:rPr>
-        <w:t>D06CustomRoute</w:t>
-      </w:r>
-      <w:r>
-        <w:rPr>
-          <w:b/>
-          <w:lang w:val="et-EE"/>
-        </w:rPr>
-        <w:t>:</w:t>
-      </w:r>
-      <w:r>
-        <w:rPr>
-          <w:b/>
-          <w:lang w:val="et-EE"/>
-        </w:rPr>
-        <w:br/>
-      </w:r>
-      <w:r>
-        <w:rPr>
-          <w:lang w:val="et-EE"/>
-        </w:rPr>
-        <w:t xml:space="preserve">Handling Redirection </w:t>
-      </w:r>
-    </w:p>
-    <w:p>
-      <w:pPr>
-        <w:rPr>
-          <w:lang w:val="et-EE"/>
-        </w:rPr>
-      </w:pPr>
-      <w:r>
-        <w:rPr>
-          <w:lang w:val="et-EE"/>
-        </w:rPr>
-        <w:t>and Authentication through PrivateRoute</w:t>
-      </w:r>
-    </w:p>
-    <w:p>
-      <w:pPr>
-        <w:rPr>
-          <w:lang w:val="et-EE"/>
-        </w:rPr>
-      </w:pPr>
-    </w:p>
-    <w:p>
-      <w:pPr>
-        <w:rPr>
-          <w:lang w:val="et-EE"/>
-        </w:rPr>
-      </w:pPr>
-      <w:r>
-        <w:rPr>
-          <w:lang w:val="et-EE"/>
-        </w:rPr>
-        <w:t>Altre demo:</w:t>
-      </w:r>
-    </w:p>
-    <w:p>
-      <w:pPr>
-        <w:rPr>
-          <w:lang w:val="et-EE"/>
-        </w:rPr>
-      </w:pPr>
+          <w:b/>
+          <w:lang w:val="et-EE"/>
+        </w:rPr>
+        <w:t>match.param</w:t>
+      </w:r>
+      <w:r>
+        <w:rPr>
+          <w:b/>
+          <w:lang w:val="et-EE"/>
+        </w:rPr>
+        <w:t>s.param</w:t>
+      </w:r>
+      <w:r>
+        <w:rPr>
+          <w:b/>
+          <w:lang w:val="et-EE"/>
+        </w:rPr>
+        <w:t>Name</w:t>
+      </w:r>
+    </w:p>
+    <w:p>
+      <w:pPr>
+        <w:ind w:left="720"/>
+        <w:rPr>
+          <w:lang w:val="et-EE"/>
+        </w:rPr>
+      </w:pPr>
+      <w:r>
+        <w:rPr>
+          <w:b/>
+          <w:lang w:val="et-EE"/>
+        </w:rPr>
+        <w:br/>
+      </w:r>
+      <w:r>
+        <w:rPr>
+          <w:b/>
+          <w:lang w:val="et-EE"/>
+        </w:rPr>
+        <w:t>Details:</w:t>
+      </w:r>
+    </w:p>
+    <w:p>
+      <w:pPr>
+        <w:ind w:left="720"/>
+        <w:rPr>
+          <w:lang w:val="et-EE"/>
+        </w:rPr>
+      </w:pPr>
+      <w:r>
+        <w:rPr>
+          <w:lang w:val="et-EE"/>
+        </w:rPr>
+        <w:t>Match object:</w:t>
+      </w:r>
+      <w:r>
+        <w:rPr>
+          <w:lang w:val="et-EE"/>
+        </w:rPr>
+        <w:br/>
+      </w:r>
       <w:hyperlink r:id="rId6" w:history="1">
         <w:r>
           <w:rPr>
             <w:rStyle w:val="Hyperlink"/>
-            <w:lang w:val="et-EE"/>
           </w:rPr>
-          <w:t>https://reacttraining.com/react-router/web/example/query-parameters</w:t>
+          <w:t>https://reacttraining.com/react-router/web/api/match</w:t>
         </w:r>
       </w:hyperlink>
-    </w:p>
-    <w:p>
-      <w:pPr>
+      <w:r>
+        <w:rPr>
+          <w:lang w:val="et-EE"/>
+        </w:rPr>
+        <w:br/>
+      </w:r>
+      <w:r>
+        <w:rPr>
+          <w:lang w:val="et-EE"/>
+        </w:rPr>
+        <w:br/>
+      </w:r>
+      <w:r>
+        <w:rPr>
+          <w:lang w:val="et-EE"/>
+        </w:rPr>
+        <w:br/>
+        <w:t>TC:</w:t>
+      </w:r>
+      <w:r>
+        <w:rPr>
+          <w:lang w:val="et-EE"/>
+        </w:rPr>
+        <w:br/>
+        <w:t>3.1) Verify the props.match object in debugging time.</w:t>
+      </w:r>
+    </w:p>
+    <w:p>
+      <w:pPr>
+        <w:rPr>
+          <w:lang w:val="et-EE"/>
+        </w:rPr>
+      </w:pPr>
+    </w:p>
+    <w:p>
+      <w:pPr>
+        <w:rPr>
+          <w:b/>
+          <w:lang w:val="et-EE"/>
+        </w:rPr>
+      </w:pPr>
+      <w:r>
+        <w:rPr>
+          <w:b/>
+          <w:lang w:val="et-EE"/>
+        </w:rPr>
+        <w:t>D04</w:t>
+      </w:r>
+      <w:r>
+        <w:rPr>
+          <w:b/>
+          <w:lang w:val="et-EE"/>
+        </w:rPr>
+        <w:t>Nested routing</w:t>
+      </w:r>
+      <w:r>
+        <w:rPr>
+          <w:b/>
+          <w:lang w:val="et-EE"/>
+        </w:rPr>
+        <w:t xml:space="preserve"> in route components </w:t>
+      </w:r>
+      <w:r>
+        <w:rPr>
+          <w:b/>
+          <w:lang w:val="et-EE"/>
+        </w:rPr>
+        <w:t>(categories.jsx, products.jsx):</w:t>
+      </w:r>
+    </w:p>
+    <w:p>
+      <w:pPr>
+        <w:ind w:left="720"/>
+        <w:rPr>
+          <w:lang w:val="et-EE"/>
+        </w:rPr>
+      </w:pPr>
+      <w:r>
+        <w:rPr>
+          <w:lang w:val="et-EE"/>
+        </w:rPr>
+        <w:t>One of the new feature in React Router 5 is the possibility to nest paths in wrapper components.</w:t>
+      </w:r>
+      <w:r>
+        <w:rPr>
+          <w:lang w:val="et-EE"/>
+        </w:rPr>
+        <w:br/>
+        <w:t>For example delegate to a Product components management of all paths starting with /product.</w:t>
+      </w:r>
+      <w:r>
+        <w:rPr>
+          <w:lang w:val="et-EE"/>
+        </w:rPr>
+        <w:br/>
+      </w:r>
+    </w:p>
+    <w:p>
+      <w:pPr>
+        <w:ind w:left="720"/>
+        <w:rPr>
+          <w:b/>
+          <w:lang w:val="et-EE"/>
+        </w:rPr>
+      </w:pPr>
+      <w:r>
+        <w:rPr>
+          <w:b/>
+          <w:lang w:val="et-EE"/>
+        </w:rPr>
+        <w:t>Implementation:</w:t>
+      </w:r>
+      <w:r>
+        <w:rPr>
+          <w:b/>
+          <w:lang w:val="et-EE"/>
+        </w:rPr>
+        <w:br/>
+      </w:r>
+    </w:p>
+    <w:p>
+      <w:pPr>
+        <w:rPr>
+          <w:b/>
+          <w:lang w:val="et-EE"/>
+        </w:rPr>
+      </w:pPr>
+      <w:r>
+        <w:rPr>
+          <w:b/>
+          <w:lang w:val="et-EE"/>
+        </w:rPr>
+        <w:t>D05 Trigger Routing by code:</w:t>
+      </w:r>
+      <w:r>
+        <w:rPr>
+          <w:b/>
+          <w:lang w:val="et-EE"/>
+        </w:rPr>
+        <w:t xml:space="preserve"> (transition with other than Link as trigger)</w:t>
+      </w:r>
+    </w:p>
+    <w:p>
+      <w:pPr>
+        <w:ind w:firstLine="720"/>
+        <w:rPr>
+          <w:b/>
+          <w:lang w:val="et-EE"/>
+        </w:rPr>
+      </w:pPr>
+      <w:r>
+        <w:rPr>
+          <w:lang w:val="et-EE"/>
+        </w:rPr>
+        <w:t xml:space="preserve">If this -&gt; route </w:t>
+      </w:r>
+      <w:r>
+        <w:rPr>
+          <w:lang w:val="et-EE"/>
+        </w:rPr>
+        <w:t>DestinationPage</w:t>
+      </w:r>
+      <w:r>
+        <w:rPr>
+          <w:lang w:val="et-EE"/>
+        </w:rPr>
+        <w:t>1, else route to DestinationPage2</w:t>
+      </w:r>
+      <w:r>
+        <w:rPr>
+          <w:lang w:val="et-EE"/>
+        </w:rPr>
+        <w:br/>
+      </w:r>
+      <w:r>
+        <w:rPr>
+          <w:lang w:val="et-EE"/>
+        </w:rPr>
+        <w:tab/>
+        <w:t>Table with dynamic cell button linked to row id.</w:t>
+      </w:r>
+    </w:p>
+    <w:p>
+      <w:pPr>
+        <w:ind w:left="720"/>
+        <w:rPr>
+          <w:b/>
+          <w:lang w:val="et-EE"/>
+        </w:rPr>
+      </w:pPr>
+      <w:r>
+        <w:rPr>
+          <w:b/>
+          <w:lang w:val="et-EE"/>
+        </w:rPr>
+        <w:t>Solution</w:t>
+      </w:r>
+      <w:r>
+        <w:rPr>
+          <w:b/>
+          <w:lang w:val="et-EE"/>
+        </w:rPr>
+        <w:t>s</w:t>
+      </w:r>
+      <w:r>
+        <w:rPr>
+          <w:b/>
+          <w:lang w:val="et-EE"/>
+        </w:rPr>
+        <w:t>:</w:t>
+      </w:r>
+    </w:p>
+    <w:p>
+      <w:pPr>
+        <w:pStyle w:val="ListParagraph"/>
+        <w:numPr>
+          <w:ilvl w:val="0"/>
+          <w:numId w:val="4"/>
+        </w:numPr>
+        <w:rPr>
+          <w:lang w:val="et-EE"/>
+        </w:rPr>
+      </w:pPr>
+      <w:r>
+        <w:rPr>
+          <w:lang w:val="et-EE"/>
+        </w:rPr>
+        <w:t>&lt;Redirect&gt; declarative</w:t>
+      </w:r>
+      <w:r>
+        <w:rPr>
+          <w:lang w:val="et-EE"/>
+        </w:rPr>
+        <w:br/>
+      </w:r>
+      <w:r>
+        <w:rPr>
+          <w:lang w:val="et-EE"/>
+        </w:rPr>
+        <w:t xml:space="preserve"> (state -&gt; evaluate -&gt; render appropriate Redirect</w:t>
+      </w:r>
+      <w:r>
+        <w:rPr>
+          <w:lang w:val="et-EE"/>
+        </w:rPr>
+        <w:t>)</w:t>
+      </w:r>
+      <w:r>
+        <w:rPr>
+          <w:lang w:val="et-EE"/>
+        </w:rPr>
+        <w:br/>
+      </w:r>
+    </w:p>
+    <w:p>
+      <w:pPr>
+        <w:pStyle w:val="ListParagraph"/>
+        <w:numPr>
+          <w:ilvl w:val="0"/>
+          <w:numId w:val="4"/>
+        </w:numPr>
+        <w:rPr>
+          <w:lang w:val="et-EE"/>
+        </w:rPr>
+      </w:pPr>
+      <w:r>
+        <w:rPr>
+          <w:lang w:val="et-EE"/>
+        </w:rPr>
+        <w:t>Imperative: (programmatic)</w:t>
+      </w:r>
+      <w:r>
+        <w:rPr>
+          <w:lang w:val="et-EE"/>
+        </w:rPr>
+        <w:br/>
+      </w:r>
+      <w:r>
+        <w:rPr>
+          <w:lang w:val="et-EE"/>
+        </w:rPr>
+        <w:t>hashHistory.push('/contacts/details/'+id);</w:t>
+      </w:r>
+    </w:p>
+    <w:p>
+      <w:pPr>
+        <w:ind w:left="720"/>
         <w:rPr>
           <w:lang w:val="et-EE"/>
         </w:rPr>
@@ -455,27 +1053,374 @@
             <w:rStyle w:val="Hyperlink"/>
             <w:lang w:val="et-EE"/>
           </w:rPr>
-          <w:t>https://reacttraining.com/react-router/web/example/auth-workflow</w:t>
+          <w:t>https://tylermcginnis.com/react-router-programmatically-navigate/</w:t>
         </w:r>
       </w:hyperlink>
-    </w:p>
-    <w:p>
-      <w:pPr>
-        <w:rPr>
-          <w:lang w:val="et-EE"/>
-        </w:rPr>
-      </w:pPr>
+      <w:bookmarkStart w:id="0" w:name="_GoBack"/>
+      <w:bookmarkEnd w:id="0"/>
+    </w:p>
+    <w:p>
+      <w:pPr>
+        <w:ind w:firstLine="720"/>
+        <w:rPr>
+          <w:b/>
+          <w:lang w:val="et-EE"/>
+        </w:rPr>
+      </w:pPr>
+      <w:r>
+        <w:rPr>
+          <w:b/>
+          <w:lang w:val="et-EE"/>
+        </w:rPr>
+        <w:lastRenderedPageBreak/>
+        <w:t>Details:</w:t>
+      </w:r>
+    </w:p>
+    <w:p>
+      <w:pPr>
+        <w:ind w:left="720"/>
+        <w:rPr>
+          <w:lang w:val="et-EE"/>
+        </w:rPr>
+      </w:pPr>
+      <w:r>
+        <w:rPr>
+          <w:lang w:val="et-EE"/>
+        </w:rPr>
+        <w:t>History:</w:t>
+      </w:r>
+      <w:r>
+        <w:rPr>
+          <w:lang w:val="et-EE"/>
+        </w:rPr>
+        <w:br/>
+      </w:r>
       <w:hyperlink r:id="rId8" w:history="1">
         <w:r>
           <w:rPr>
             <w:rStyle w:val="Hyperlink"/>
             <w:lang w:val="et-EE"/>
           </w:rPr>
-          <w:t>https://github.com/ReactTraining/react-router/blob/master/packages/react-router/docs/api/Redirect.md</w:t>
+          <w:t>https://github.com/ReactTraining/history/tree/master/docs</w:t>
         </w:r>
       </w:hyperlink>
-      <w:bookmarkStart w:id="0" w:name="_GoBack"/>
-      <w:bookmarkEnd w:id="0"/>
+    </w:p>
+    <w:p>
+      <w:pPr>
+        <w:rPr>
+          <w:lang w:val="et-EE"/>
+        </w:rPr>
+      </w:pPr>
+    </w:p>
+    <w:p>
+      <w:pPr>
+        <w:rPr>
+          <w:lang w:val="et-EE"/>
+        </w:rPr>
+      </w:pPr>
+      <w:r>
+        <w:rPr>
+          <w:b/>
+          <w:lang w:val="et-EE"/>
+        </w:rPr>
+        <w:t>D06CustomRoute</w:t>
+      </w:r>
+      <w:r>
+        <w:rPr>
+          <w:b/>
+          <w:lang w:val="et-EE"/>
+        </w:rPr>
+        <w:t>:</w:t>
+      </w:r>
+      <w:r>
+        <w:rPr>
+          <w:b/>
+          <w:lang w:val="et-EE"/>
+        </w:rPr>
+        <w:t xml:space="preserve"> (Tutorial for login)</w:t>
+      </w:r>
+      <w:r>
+        <w:rPr>
+          <w:b/>
+          <w:lang w:val="et-EE"/>
+        </w:rPr>
+        <w:br/>
+      </w:r>
+      <w:r>
+        <w:rPr>
+          <w:b/>
+          <w:lang w:val="et-EE"/>
+        </w:rPr>
+        <w:br/>
+      </w:r>
+      <w:r>
+        <w:rPr>
+          <w:lang w:val="et-EE"/>
+        </w:rPr>
+        <w:t xml:space="preserve">Handling Redirection </w:t>
+      </w:r>
+    </w:p>
+    <w:p>
+      <w:pPr>
+        <w:rPr>
+          <w:lang w:val="et-EE"/>
+        </w:rPr>
+      </w:pPr>
+      <w:r>
+        <w:rPr>
+          <w:lang w:val="et-EE"/>
+        </w:rPr>
+        <w:t>and Authentication through PrivateRoute</w:t>
+      </w:r>
+    </w:p>
+    <w:p>
+      <w:pPr>
+        <w:rPr>
+          <w:b/>
+          <w:lang w:val="et-EE"/>
+        </w:rPr>
+      </w:pPr>
+    </w:p>
+    <w:p>
+      <w:pPr>
+        <w:rPr>
+          <w:b/>
+          <w:lang w:val="et-EE"/>
+        </w:rPr>
+      </w:pPr>
+      <w:r>
+        <w:rPr>
+          <w:b/>
+          <w:lang w:val="et-EE"/>
+        </w:rPr>
+        <w:t>D07 Preventing transition:</w:t>
+      </w:r>
+    </w:p>
+    <w:p>
+      <w:pPr>
+        <w:rPr>
+          <w:lang w:val="et-EE"/>
+        </w:rPr>
+      </w:pPr>
+    </w:p>
+    <w:p>
+      <w:pPr>
+        <w:rPr>
+          <w:b/>
+          <w:lang w:val="et-EE"/>
+        </w:rPr>
+      </w:pPr>
+      <w:r>
+        <w:rPr>
+          <w:b/>
+          <w:lang w:val="et-EE"/>
+        </w:rPr>
+        <w:t>D08 Router.render function</w:t>
+      </w:r>
+    </w:p>
+    <w:p>
+      <w:pPr>
+        <w:rPr>
+          <w:lang w:val="et-EE"/>
+        </w:rPr>
+      </w:pPr>
+    </w:p>
+    <w:p>
+      <w:pPr>
+        <w:rPr>
+          <w:b/>
+          <w:lang w:val="et-EE"/>
+        </w:rPr>
+      </w:pPr>
+      <w:r>
+        <w:rPr>
+          <w:b/>
+          <w:lang w:val="et-EE"/>
+        </w:rPr>
+        <w:t>D09 Router config in separate file</w:t>
+      </w:r>
+    </w:p>
+    <w:p>
+      <w:pPr>
+        <w:rPr>
+          <w:lang w:val="et-EE"/>
+        </w:rPr>
+      </w:pPr>
+    </w:p>
+    <w:p>
+      <w:pPr>
+        <w:rPr>
+          <w:b/>
+          <w:lang w:val="et-EE"/>
+        </w:rPr>
+      </w:pPr>
+      <w:r>
+        <w:rPr>
+          <w:b/>
+          <w:lang w:val="et-EE"/>
+        </w:rPr>
+        <w:t>D</w:t>
+      </w:r>
+      <w:r>
+        <w:rPr>
+          <w:b/>
+          <w:lang w:val="et-EE"/>
+        </w:rPr>
+        <w:t>10 React Router with Redux</w:t>
+      </w:r>
+      <w:r>
+        <w:rPr>
+          <w:b/>
+          <w:lang w:val="et-EE"/>
+        </w:rPr>
+        <w:br/>
+      </w:r>
+    </w:p>
+    <w:p>
+      <w:pPr>
+        <w:rPr>
+          <w:b/>
+          <w:lang w:val="et-EE"/>
+        </w:rPr>
+      </w:pPr>
+      <w:r>
+        <w:rPr>
+          <w:b/>
+          <w:lang w:val="et-EE"/>
+        </w:rPr>
+        <w:t>D11 React Router Authentication</w:t>
+      </w:r>
+      <w:r>
+        <w:rPr>
+          <w:b/>
+          <w:lang w:val="et-EE"/>
+        </w:rPr>
+        <w:t xml:space="preserve"> Permission/Roles</w:t>
+      </w:r>
+    </w:p>
+    <w:p>
+      <w:pPr>
+        <w:rPr>
+          <w:lang w:val="et-EE"/>
+        </w:rPr>
+      </w:pPr>
+    </w:p>
+    <w:p>
+      <w:pPr>
+        <w:rPr>
+          <w:lang w:val="et-EE"/>
+        </w:rPr>
+      </w:pPr>
+      <w:r>
+        <w:rPr>
+          <w:lang w:val="et-EE"/>
+        </w:rPr>
+        <w:t>Altre demo:</w:t>
+      </w:r>
+    </w:p>
+    <w:p>
+      <w:pPr>
+        <w:rPr>
+          <w:lang w:val="et-EE"/>
+        </w:rPr>
+      </w:pPr>
+      <w:hyperlink r:id="rId9" w:history="1">
+        <w:r>
+          <w:rPr>
+            <w:rStyle w:val="Hyperlink"/>
+            <w:lang w:val="et-EE"/>
+          </w:rPr>
+          <w:t>https://reacttraining.com/react-router/web/exampl</w:t>
+        </w:r>
+        <w:r>
+          <w:rPr>
+            <w:rStyle w:val="Hyperlink"/>
+            <w:lang w:val="et-EE"/>
+          </w:rPr>
+          <w:t>e</w:t>
+        </w:r>
+        <w:r>
+          <w:rPr>
+            <w:rStyle w:val="Hyperlink"/>
+            <w:lang w:val="et-EE"/>
+          </w:rPr>
+          <w:t>/query-parameters</w:t>
+        </w:r>
+      </w:hyperlink>
+    </w:p>
+    <w:p>
+      <w:pPr>
+        <w:rPr>
+          <w:lang w:val="et-EE"/>
+        </w:rPr>
+      </w:pPr>
+      <w:hyperlink r:id="rId10" w:history="1">
+        <w:r>
+          <w:rPr>
+            <w:rStyle w:val="Hyperlink"/>
+            <w:lang w:val="et-EE"/>
+          </w:rPr>
+          <w:t>https://reacttraining.com/react-router/web/examp</w:t>
+        </w:r>
+        <w:r>
+          <w:rPr>
+            <w:rStyle w:val="Hyperlink"/>
+            <w:lang w:val="et-EE"/>
+          </w:rPr>
+          <w:t>l</w:t>
+        </w:r>
+        <w:r>
+          <w:rPr>
+            <w:rStyle w:val="Hyperlink"/>
+            <w:lang w:val="et-EE"/>
+          </w:rPr>
+          <w:t>e/auth-workflow</w:t>
+        </w:r>
+      </w:hyperlink>
+    </w:p>
+    <w:p>
+      <w:pPr>
+        <w:rPr>
+          <w:lang w:val="et-EE"/>
+        </w:rPr>
+      </w:pPr>
+      <w:hyperlink r:id="rId11" w:history="1">
+        <w:r>
+          <w:rPr>
+            <w:rStyle w:val="Hyperlink"/>
+            <w:lang w:val="et-EE"/>
+          </w:rPr>
+          <w:t>https://github.com/ReactTraining/react-route</w:t>
+        </w:r>
+        <w:r>
+          <w:rPr>
+            <w:rStyle w:val="Hyperlink"/>
+            <w:lang w:val="et-EE"/>
+          </w:rPr>
+          <w:t>r</w:t>
+        </w:r>
+        <w:r>
+          <w:rPr>
+            <w:rStyle w:val="Hyperlink"/>
+            <w:lang w:val="et-EE"/>
+          </w:rPr>
+          <w:t>/blob/master/packages/react-router/docs/api/Redirect.md</w:t>
+        </w:r>
+      </w:hyperlink>
+    </w:p>
+    <w:p>
+      <w:pPr>
+        <w:rPr>
+          <w:lang w:val="et-EE"/>
+        </w:rPr>
+      </w:pPr>
+    </w:p>
+    <w:p>
+      <w:pPr>
+        <w:rPr>
+          <w:lang w:val="et-EE"/>
+        </w:rPr>
+      </w:pPr>
     </w:p>
     <w:p>
       <w:pPr>
@@ -507,6 +1452,14 @@
         </w:rPr>
         <w:t>Redirect (authenticated)</w:t>
       </w:r>
+    </w:p>
+    <w:p>
+      <w:pPr>
+        <w:pStyle w:val="ListParagraph"/>
+        <w:rPr>
+          <w:lang w:val="et-EE"/>
+        </w:rPr>
+      </w:pPr>
     </w:p>
     <w:sectPr>
       <w:pgSz w:w="11906" w:h="16838"/>
@@ -610,6 +1563,95 @@
     </w:lvl>
   </w:abstractNum>
   <w:abstractNum w:abstractNumId="1">
+    <w:nsid w:val="476825F0"/>
+    <w:multiLevelType w:val="hybridMultilevel"/>
+    <w:tmpl w:val="1B4EE9B6"/>
+    <w:lvl w:ilvl="0" w:tplc="2B32753C">
+      <w:start w:val="1"/>
+      <w:numFmt w:val="decimal"/>
+      <w:lvlText w:val="%1)"/>
+      <w:lvlJc w:val="left"/>
+      <w:pPr>
+        <w:ind w:left="1800" w:hanging="360"/>
+      </w:pPr>
+      <w:rPr>
+        <w:rFonts w:hint="default"/>
+      </w:rPr>
+    </w:lvl>
+    <w:lvl w:ilvl="1" w:tplc="08090019" w:tentative="1">
+      <w:start w:val="1"/>
+      <w:numFmt w:val="lowerLetter"/>
+      <w:lvlText w:val="%2."/>
+      <w:lvlJc w:val="left"/>
+      <w:pPr>
+        <w:ind w:left="2520" w:hanging="360"/>
+      </w:pPr>
+    </w:lvl>
+    <w:lvl w:ilvl="2" w:tplc="0809001B" w:tentative="1">
+      <w:start w:val="1"/>
+      <w:numFmt w:val="lowerRoman"/>
+      <w:lvlText w:val="%3."/>
+      <w:lvlJc w:val="right"/>
+      <w:pPr>
+        <w:ind w:left="3240" w:hanging="180"/>
+      </w:pPr>
+    </w:lvl>
+    <w:lvl w:ilvl="3" w:tplc="0809000F" w:tentative="1">
+      <w:start w:val="1"/>
+      <w:numFmt w:val="decimal"/>
+      <w:lvlText w:val="%4."/>
+      <w:lvlJc w:val="left"/>
+      <w:pPr>
+        <w:ind w:left="3960" w:hanging="360"/>
+      </w:pPr>
+    </w:lvl>
+    <w:lvl w:ilvl="4" w:tplc="08090019" w:tentative="1">
+      <w:start w:val="1"/>
+      <w:numFmt w:val="lowerLetter"/>
+      <w:lvlText w:val="%5."/>
+      <w:lvlJc w:val="left"/>
+      <w:pPr>
+        <w:ind w:left="4680" w:hanging="360"/>
+      </w:pPr>
+    </w:lvl>
+    <w:lvl w:ilvl="5" w:tplc="0809001B" w:tentative="1">
+      <w:start w:val="1"/>
+      <w:numFmt w:val="lowerRoman"/>
+      <w:lvlText w:val="%6."/>
+      <w:lvlJc w:val="right"/>
+      <w:pPr>
+        <w:ind w:left="5400" w:hanging="180"/>
+      </w:pPr>
+    </w:lvl>
+    <w:lvl w:ilvl="6" w:tplc="0809000F" w:tentative="1">
+      <w:start w:val="1"/>
+      <w:numFmt w:val="decimal"/>
+      <w:lvlText w:val="%7."/>
+      <w:lvlJc w:val="left"/>
+      <w:pPr>
+        <w:ind w:left="6120" w:hanging="360"/>
+      </w:pPr>
+    </w:lvl>
+    <w:lvl w:ilvl="7" w:tplc="08090019" w:tentative="1">
+      <w:start w:val="1"/>
+      <w:numFmt w:val="lowerLetter"/>
+      <w:lvlText w:val="%8."/>
+      <w:lvlJc w:val="left"/>
+      <w:pPr>
+        <w:ind w:left="6840" w:hanging="360"/>
+      </w:pPr>
+    </w:lvl>
+    <w:lvl w:ilvl="8" w:tplc="0809001B" w:tentative="1">
+      <w:start w:val="1"/>
+      <w:numFmt w:val="lowerRoman"/>
+      <w:lvlText w:val="%9."/>
+      <w:lvlJc w:val="right"/>
+      <w:pPr>
+        <w:ind w:left="7560" w:hanging="180"/>
+      </w:pPr>
+    </w:lvl>
+  </w:abstractNum>
+  <w:abstractNum w:abstractNumId="2">
     <w:nsid w:val="627A3E51"/>
     <w:multiLevelType w:val="hybridMultilevel"/>
     <w:tmpl w:val="FDE87332"/>
@@ -698,7 +1740,7 @@
       </w:pPr>
     </w:lvl>
   </w:abstractNum>
-  <w:abstractNum w:abstractNumId="2">
+  <w:abstractNum w:abstractNumId="3">
     <w:nsid w:val="7113385C"/>
     <w:multiLevelType w:val="hybridMultilevel"/>
     <w:tmpl w:val="EEA25F9E"/>
@@ -788,12 +1830,15 @@
     </w:lvl>
   </w:abstractNum>
   <w:num w:numId="1">
-    <w:abstractNumId w:val="2"/>
+    <w:abstractNumId w:val="3"/>
   </w:num>
   <w:num w:numId="2">
     <w:abstractNumId w:val="0"/>
   </w:num>
   <w:num w:numId="3">
+    <w:abstractNumId w:val="2"/>
+  </w:num>
+  <w:num w:numId="4">
     <w:abstractNumId w:val="1"/>
   </w:num>
 </w:numbering>
@@ -1009,6 +2054,18 @@
       <w:u w:val="single"/>
     </w:rPr>
   </w:style>
+  <w:style w:type="character" w:styleId="FollowedHyperlink">
+    <w:name w:val="FollowedHyperlink"/>
+    <w:basedOn w:val="DefaultParagraphFont"/>
+    <w:uiPriority w:val="99"/>
+    <w:semiHidden/>
+    <w:unhideWhenUsed/>
+    <w:rsid w:val="00033BF7"/>
+    <w:rPr>
+      <w:color w:val="800080" w:themeColor="followedHyperlink"/>
+      <w:u w:val="single"/>
+    </w:rPr>
+  </w:style>
 </w:styles>
 </file>
 
@@ -1219,6 +2276,18 @@
     <w:rsid w:val="00F359FE"/>
     <w:rPr>
       <w:color w:val="0000FF"/>
+      <w:u w:val="single"/>
+    </w:rPr>
+  </w:style>
+  <w:style w:type="character" w:styleId="FollowedHyperlink">
+    <w:name w:val="FollowedHyperlink"/>
+    <w:basedOn w:val="DefaultParagraphFont"/>
+    <w:uiPriority w:val="99"/>
+    <w:semiHidden/>
+    <w:unhideWhenUsed/>
+    <w:rsid w:val="00033BF7"/>
+    <w:rPr>
+      <w:color w:val="800080" w:themeColor="followedHyperlink"/>
       <w:u w:val="single"/>
     </w:rPr>
   </w:style>

</xml_diff>